<commit_message>
Añadimos un slider de 3 imagenes al index.html
</commit_message>
<xml_diff>
--- a/MOCKUP.docx
+++ b/MOCKUP.docx
@@ -395,6 +395,42 @@
           </wp:inline>
         </w:drawing>
       </w:r>
+    </w:p>
+    <w:p/>
+    <w:p/>
+    <w:p/>
+    <w:p/>
+    <w:p>
+      <w:hyperlink r:id="rId10" w:history="1">
+        <w:r>
+          <w:rPr>
+            <w:rStyle w:val="Hipervnculo"/>
+          </w:rPr>
+          <w:t>https://tailwind-elements.com/docs/standard/components/carousel/</w:t>
+        </w:r>
+      </w:hyperlink>
+    </w:p>
+    <w:p>
+      <w:hyperlink r:id="rId11" w:history="1">
+        <w:r>
+          <w:rPr>
+            <w:rStyle w:val="Hipervnculo"/>
+          </w:rPr>
+          <w:t>https://flowbite.com/docs/getting-started</w:t>
+        </w:r>
+      </w:hyperlink>
+    </w:p>
+    <w:p>
+      <w:hyperlink r:id="rId12" w:history="1">
+        <w:r>
+          <w:rPr>
+            <w:rStyle w:val="Hipervnculo"/>
+          </w:rPr>
+          <w:t>https://tailwindcss.com</w:t>
+        </w:r>
+      </w:hyperlink>
+    </w:p>
+    <w:p>
       <w:bookmarkStart w:id="0" w:name="_GoBack"/>
       <w:bookmarkEnd w:id="0"/>
     </w:p>
@@ -829,6 +865,17 @@
     <w:semiHidden/>
     <w:unhideWhenUsed/>
   </w:style>
+  <w:style w:type="character" w:styleId="Hipervnculo">
+    <w:name w:val="Hyperlink"/>
+    <w:basedOn w:val="Fuentedeprrafopredeter"/>
+    <w:uiPriority w:val="99"/>
+    <w:unhideWhenUsed/>
+    <w:rsid w:val="00F360BA"/>
+    <w:rPr>
+      <w:color w:val="0563C1" w:themeColor="hyperlink"/>
+      <w:u w:val="single"/>
+    </w:rPr>
+  </w:style>
 </w:styles>
 </file>
 

</xml_diff>